<commit_message>
subidda del jueves 14
</commit_message>
<xml_diff>
--- a/Modulo_6/sesion_3/final/luis_acuna_5_3_final.docx
+++ b/Modulo_6/sesion_3/final/luis_acuna_5_3_final.docx
@@ -3,12 +3,464 @@
 <w:document xmlns:wpc="http://schemas.microsoft.com/office/word/2010/wordprocessingCanvas" xmlns:cx="http://schemas.microsoft.com/office/drawing/2014/chartex" xmlns:cx1="http://schemas.microsoft.com/office/drawing/2015/9/8/chartex" xmlns:cx2="http://schemas.microsoft.com/office/drawing/2015/10/21/chartex" xmlns:cx3="http://schemas.microsoft.com/office/drawing/2016/5/9/chartex" xmlns:cx4="http://schemas.microsoft.com/office/drawing/2016/5/10/chartex" xmlns:cx5="http://schemas.microsoft.com/office/drawing/2016/5/11/chartex" xmlns:cx6="http://schemas.microsoft.com/office/drawing/2016/5/12/chartex" xmlns:cx7="http://schemas.microsoft.com/office/drawing/2016/5/13/chartex" xmlns:cx8="http://schemas.microsoft.com/office/drawing/2016/5/14/chartex" xmlns:mc="http://schemas.openxmlformats.org/markup-compatibility/2006" xmlns:aink="http://schemas.microsoft.com/office/drawing/2016/ink" xmlns:am3d="http://schemas.microsoft.com/office/drawing/2017/model3d" xmlns:o="urn:schemas-microsoft-com:office:office" xmlns:oel="http://schemas.microsoft.com/office/2019/extlst" xmlns:r="http://schemas.openxmlformats.org/officeDocument/2006/relationships" xmlns:m="http://schemas.openxmlformats.org/officeDocument/2006/math" xmlns:v="urn:schemas-microsoft-com:vml" xmlns:wp14="http://schemas.microsoft.com/office/word/2010/wordprocessingDrawing" xmlns:wp="http://schemas.openxmlformats.org/drawingml/2006/wordprocessingDrawing" xmlns:w10="urn:schemas-microsoft-com:office:word" xmlns:w="http://schemas.openxmlformats.org/wordprocessingml/2006/main" xmlns:w14="http://schemas.microsoft.com/office/word/2010/wordml" xmlns:w15="http://schemas.microsoft.com/office/word/2012/wordml" xmlns:w16cex="http://schemas.microsoft.com/office/word/2018/wordml/cex" xmlns:w16cid="http://schemas.microsoft.com/office/word/2016/wordml/cid" xmlns:w16="http://schemas.microsoft.com/office/word/2018/wordml" xmlns:w16du="http://schemas.microsoft.com/office/word/2023/wordml/word16du" xmlns:w16sdtdh="http://schemas.microsoft.com/office/word/2020/wordml/sdtdatahash" xmlns:w16se="http://schemas.microsoft.com/office/word/2015/wordml/symex" xmlns:wpg="http://schemas.microsoft.com/office/word/2010/wordprocessingGroup" xmlns:wpi="http://schemas.microsoft.com/office/word/2010/wordprocessingInk" xmlns:wne="http://schemas.microsoft.com/office/word/2006/wordml" xmlns:wps="http://schemas.microsoft.com/office/word/2010/wordprocessingShape" mc:Ignorable="w14 w15 w16se w16cid w16 w16cex w16sdtdh w16du wp14">
   <w:body>
     <w:p>
-      <w:r>
+      <w:pPr>
+        <w:rPr>
+          <w:b/>
+          <w:bCs/>
+        </w:rPr>
+      </w:pPr>
+      <w:r>
+        <w:rPr>
+          <w:b/>
+          <w:bCs/>
+        </w:rPr>
+        <w:t>1. Crear la aplicación "productos"</w:t>
+      </w:r>
+    </w:p>
+    <w:p>
+      <w:r>
+        <w:t>Primero, crea la aplicación dentro de tu proyecto Django.</w:t>
+      </w:r>
+    </w:p>
+    <w:p>
+      <w:r>
+        <w:t>python3 manage.py </w:t>
+      </w:r>
+      <w:proofErr w:type="spellStart"/>
+      <w:r>
+        <w:t>startapp</w:t>
+      </w:r>
+      <w:proofErr w:type="spellEnd"/>
+      <w:r>
+        <w:t> productos</w:t>
+      </w:r>
+    </w:p>
+    <w:p/>
+    <w:p>
+      <w:pPr>
+        <w:rPr>
+          <w:b/>
+          <w:bCs/>
+        </w:rPr>
+      </w:pPr>
+      <w:r>
+        <w:rPr>
+          <w:b/>
+          <w:bCs/>
+        </w:rPr>
+        <w:t>2. Definir el modelo de Producto</w:t>
+      </w:r>
+    </w:p>
+    <w:p>
+      <w:r>
+        <w:t>Edita el archivo productos/models.py para definir el modelo Producto con los campos especificados.</w:t>
+      </w:r>
+    </w:p>
+    <w:p>
+      <w:pPr>
+        <w:rPr>
+          <w:lang w:val="en-US"/>
+        </w:rPr>
+      </w:pPr>
+      <w:r>
+        <w:rPr>
+          <w:lang w:val="en-US"/>
+        </w:rPr>
+        <w:t>from </w:t>
+      </w:r>
+      <w:proofErr w:type="spellStart"/>
+      <w:r>
+        <w:rPr>
+          <w:lang w:val="en-US"/>
+        </w:rPr>
+        <w:t>django.db</w:t>
+      </w:r>
+      <w:proofErr w:type="spellEnd"/>
+      <w:r>
+        <w:rPr>
+          <w:lang w:val="en-US"/>
+        </w:rPr>
+        <w:t> import models</w:t>
+      </w:r>
+    </w:p>
+    <w:p>
+      <w:pPr>
+        <w:rPr>
+          <w:lang w:val="en-US"/>
+        </w:rPr>
+      </w:pPr>
+      <w:r>
+        <w:rPr>
+          <w:lang w:val="en-US"/>
+        </w:rPr>
+        <w:t>class </w:t>
+      </w:r>
+      <w:proofErr w:type="spellStart"/>
+      <w:r>
+        <w:rPr>
+          <w:lang w:val="en-US"/>
+        </w:rPr>
+        <w:t>Producto</w:t>
+      </w:r>
+      <w:proofErr w:type="spellEnd"/>
+      <w:r>
+        <w:rPr>
+          <w:lang w:val="en-US"/>
+        </w:rPr>
+        <w:t>(</w:t>
+      </w:r>
+      <w:proofErr w:type="spellStart"/>
+      <w:proofErr w:type="gramStart"/>
+      <w:r>
+        <w:rPr>
+          <w:lang w:val="en-US"/>
+        </w:rPr>
+        <w:t>models.Model</w:t>
+      </w:r>
+      <w:proofErr w:type="spellEnd"/>
+      <w:proofErr w:type="gramEnd"/>
+      <w:r>
+        <w:rPr>
+          <w:lang w:val="en-US"/>
+        </w:rPr>
+        <w:t>):</w:t>
+      </w:r>
+    </w:p>
+    <w:p>
+      <w:pPr>
+        <w:rPr>
+          <w:lang w:val="en-US"/>
+        </w:rPr>
+      </w:pPr>
+      <w:r>
+        <w:rPr>
+          <w:lang w:val="en-US"/>
+        </w:rPr>
+        <w:t>    </w:t>
+      </w:r>
+      <w:proofErr w:type="spellStart"/>
+      <w:r>
+        <w:rPr>
+          <w:lang w:val="en-US"/>
+        </w:rPr>
+        <w:t>nombre</w:t>
+      </w:r>
+      <w:proofErr w:type="spellEnd"/>
+      <w:r>
+        <w:rPr>
+          <w:lang w:val="en-US"/>
+        </w:rPr>
+        <w:t> = </w:t>
+      </w:r>
+      <w:proofErr w:type="spellStart"/>
+      <w:proofErr w:type="gramStart"/>
+      <w:r>
+        <w:rPr>
+          <w:lang w:val="en-US"/>
+        </w:rPr>
+        <w:t>models.CharField</w:t>
+      </w:r>
+      <w:proofErr w:type="spellEnd"/>
+      <w:proofErr w:type="gramEnd"/>
+      <w:r>
+        <w:rPr>
+          <w:lang w:val="en-US"/>
+        </w:rPr>
+        <w:t>(</w:t>
+      </w:r>
+      <w:proofErr w:type="spellStart"/>
+      <w:r>
+        <w:rPr>
+          <w:lang w:val="en-US"/>
+        </w:rPr>
+        <w:t>max_length</w:t>
+      </w:r>
+      <w:proofErr w:type="spellEnd"/>
+      <w:r>
+        <w:rPr>
+          <w:lang w:val="en-US"/>
+        </w:rPr>
+        <w:t>=255)</w:t>
+      </w:r>
+    </w:p>
+    <w:p>
+      <w:r>
+        <w:rPr>
+          <w:lang w:val="en-US"/>
+        </w:rPr>
+        <w:t>    </w:t>
+      </w:r>
+      <w:r>
+        <w:t>precio = </w:t>
+      </w:r>
+      <w:proofErr w:type="spellStart"/>
+      <w:r>
+        <w:t>models.DecimalField</w:t>
+      </w:r>
+      <w:proofErr w:type="spellEnd"/>
+      <w:r>
+        <w:t>(</w:t>
+      </w:r>
+      <w:proofErr w:type="spellStart"/>
+      <w:r>
+        <w:t>max_digits</w:t>
+      </w:r>
+      <w:proofErr w:type="spellEnd"/>
+      <w:r>
+        <w:t>=10, </w:t>
+      </w:r>
+      <w:proofErr w:type="spellStart"/>
+      <w:r>
+        <w:t>decimal_places</w:t>
+      </w:r>
+      <w:proofErr w:type="spellEnd"/>
+      <w:r>
+        <w:t>=2)</w:t>
+      </w:r>
+    </w:p>
+    <w:p>
+      <w:r>
+        <w:t>    </w:t>
+      </w:r>
+      <w:proofErr w:type="spellStart"/>
+      <w:r>
+        <w:t>descripcion</w:t>
+      </w:r>
+      <w:proofErr w:type="spellEnd"/>
+      <w:r>
+        <w:t> = </w:t>
+      </w:r>
+      <w:proofErr w:type="spellStart"/>
+      <w:r>
+        <w:t>models.TextField</w:t>
+      </w:r>
+      <w:proofErr w:type="spellEnd"/>
+      <w:r>
+        <w:t>()</w:t>
+      </w:r>
+    </w:p>
+    <w:p>
+      <w:r>
+        <w:t>    </w:t>
+      </w:r>
+      <w:proofErr w:type="spellStart"/>
+      <w:r>
+        <w:t>def</w:t>
+      </w:r>
+      <w:proofErr w:type="spellEnd"/>
+      <w:r>
+        <w:t> __</w:t>
+      </w:r>
+      <w:proofErr w:type="spellStart"/>
+      <w:r>
+        <w:t>str</w:t>
+      </w:r>
+      <w:proofErr w:type="spellEnd"/>
+      <w:r>
+        <w:t>__(</w:t>
+      </w:r>
+      <w:proofErr w:type="spellStart"/>
+      <w:r>
+        <w:t>self</w:t>
+      </w:r>
+      <w:proofErr w:type="spellEnd"/>
+      <w:r>
+        <w:t>):</w:t>
+      </w:r>
+    </w:p>
+    <w:p>
+      <w:r>
+        <w:t>        </w:t>
+      </w:r>
+      <w:proofErr w:type="spellStart"/>
+      <w:r>
+        <w:t>return</w:t>
+      </w:r>
+      <w:proofErr w:type="spellEnd"/>
+      <w:r>
+        <w:t> </w:t>
+      </w:r>
+      <w:proofErr w:type="spellStart"/>
+      <w:r>
+        <w:t>self.nombre</w:t>
+      </w:r>
+      <w:proofErr w:type="spellEnd"/>
+    </w:p>
+    <w:p/>
+    <w:p>
+      <w:pPr>
+        <w:rPr>
+          <w:b/>
+          <w:bCs/>
+        </w:rPr>
+      </w:pPr>
+      <w:r>
+        <w:rPr>
+          <w:b/>
+          <w:bCs/>
+        </w:rPr>
+        <w:t>3. Registrar la aplicación en </w:t>
+      </w:r>
+      <w:hyperlink r:id="rId4" w:history="1">
+        <w:r>
+          <w:rPr>
+            <w:rStyle w:val="Hipervnculo"/>
+          </w:rPr>
+          <w:t>settings.py</w:t>
+        </w:r>
+      </w:hyperlink>
+    </w:p>
+    <w:p>
+      <w:r>
+        <w:t>Agrega la aplicación productos a la lista de aplicaciones instaladas en </w:t>
+      </w:r>
+      <w:hyperlink r:id="rId5" w:history="1">
+        <w:r>
+          <w:rPr>
+            <w:rStyle w:val="Hipervnculo"/>
+          </w:rPr>
+          <w:t>settings.py</w:t>
+        </w:r>
+      </w:hyperlink>
+      <w:r>
+        <w:t>.</w:t>
+      </w:r>
+    </w:p>
+    <w:p>
+      <w:r>
+        <w:t>INSTALLED_APPS = [</w:t>
+      </w:r>
+    </w:p>
+    <w:p>
+      <w:r>
+        <w:t>    ...</w:t>
+      </w:r>
+    </w:p>
+    <w:p>
+      <w:r>
+        <w:t>    'productos',</w:t>
+      </w:r>
+    </w:p>
+    <w:p>
+      <w:r>
+        <w:t>]</w:t>
+      </w:r>
+    </w:p>
+    <w:p/>
+    <w:p>
+      <w:pPr>
+        <w:rPr>
+          <w:b/>
+          <w:bCs/>
+        </w:rPr>
+      </w:pPr>
+      <w:r>
+        <w:rPr>
+          <w:b/>
+          <w:bCs/>
+        </w:rPr>
+        <w:t>4. Generar las migraciones</w:t>
+      </w:r>
+    </w:p>
+    <w:p>
+      <w:r>
+        <w:t>Crea las migraciones para el modelo Producto.</w:t>
+      </w:r>
+    </w:p>
+    <w:p>
+      <w:r>
+        <w:t>python3 manage.py </w:t>
+      </w:r>
+      <w:proofErr w:type="spellStart"/>
+      <w:r>
+        <w:t>makemigrations</w:t>
+      </w:r>
+      <w:proofErr w:type="spellEnd"/>
+      <w:r>
+        <w:t> productos</w:t>
+      </w:r>
+    </w:p>
+    <w:p/>
+    <w:p>
+      <w:pPr>
+        <w:rPr>
+          <w:b/>
+          <w:bCs/>
+        </w:rPr>
+      </w:pPr>
+      <w:r>
+        <w:rPr>
+          <w:b/>
+          <w:bCs/>
+        </w:rPr>
+        <w:t>5. Mostrar el SQL que se ejecuta al realizar las migraciones</w:t>
+      </w:r>
+    </w:p>
+    <w:p>
+      <w:r>
+        <w:t>Usa el comando </w:t>
+      </w:r>
+      <w:proofErr w:type="spellStart"/>
+      <w:r>
+        <w:t>sqlmigrate</w:t>
+      </w:r>
+      <w:proofErr w:type="spellEnd"/>
+      <w:r>
+        <w:t> para mostrar el SQL que se ejecutará al aplicar las migraciones.</w:t>
+      </w:r>
+    </w:p>
+    <w:p>
+      <w:r>
+        <w:t>python3 manage.py </w:t>
+      </w:r>
+      <w:proofErr w:type="spellStart"/>
+      <w:r>
+        <w:t>sqlmigrate</w:t>
+      </w:r>
+      <w:proofErr w:type="spellEnd"/>
+      <w:r>
+        <w:t> productos 0001</w:t>
+      </w:r>
+    </w:p>
+    <w:p/>
+    <w:p>
+      <w:pPr>
+        <w:rPr>
+          <w:b/>
+          <w:bCs/>
+        </w:rPr>
+      </w:pPr>
+      <w:r>
+        <w:rPr>
+          <w:b/>
+          <w:bCs/>
+        </w:rPr>
+        <w:t>6. Aplicar las migraciones</w:t>
+      </w:r>
+    </w:p>
+    <w:p>
+      <w:r>
+        <w:t>Aplica las migraciones para crear la tabla Producto en la base de datos.</w:t>
+      </w:r>
+    </w:p>
+    <w:p>
+      <w:r>
+        <w:t>python3 manage.py </w:t>
+      </w:r>
+      <w:proofErr w:type="spellStart"/>
+      <w:r>
+        <w:t>migrate</w:t>
+      </w:r>
+      <w:proofErr w:type="spellEnd"/>
+    </w:p>
+    <w:p>
+      <w:r>
+        <w:lastRenderedPageBreak/>
         <w:drawing>
-          <wp:inline distT="0" distB="0" distL="0" distR="0" wp14:anchorId="7D912839" wp14:editId="197811F3">
-            <wp:extent cx="5612130" cy="5253990"/>
-            <wp:effectExtent l="0" t="0" r="1270" b="3810"/>
-            <wp:docPr id="2129986397" name="Imagen 1"/>
+          <wp:inline distT="0" distB="0" distL="0" distR="0" wp14:anchorId="6B958751" wp14:editId="6C3D8D04">
+            <wp:extent cx="4140200" cy="4064000"/>
+            <wp:effectExtent l="0" t="0" r="0" b="0"/>
+            <wp:docPr id="1081336856" name="Imagen 1"/>
             <wp:cNvGraphicFramePr>
               <a:graphicFrameLocks xmlns:a="http://schemas.openxmlformats.org/drawingml/2006/main" noChangeAspect="1"/>
             </wp:cNvGraphicFramePr>
@@ -16,100 +468,7 @@
               <a:graphicData uri="http://schemas.openxmlformats.org/drawingml/2006/picture">
                 <pic:pic xmlns:pic="http://schemas.openxmlformats.org/drawingml/2006/picture">
                   <pic:nvPicPr>
-                    <pic:cNvPr id="2129986397" name=""/>
-                    <pic:cNvPicPr/>
-                  </pic:nvPicPr>
-                  <pic:blipFill>
-                    <a:blip r:embed="rId4" cstate="email">
-                      <a:extLst>
-                        <a:ext uri="{28A0092B-C50C-407E-A947-70E740481C1C}">
-                          <a14:useLocalDpi xmlns:a14="http://schemas.microsoft.com/office/drawing/2010/main"/>
-                        </a:ext>
-                      </a:extLst>
-                    </a:blip>
-                    <a:stretch>
-                      <a:fillRect/>
-                    </a:stretch>
-                  </pic:blipFill>
-                  <pic:spPr>
-                    <a:xfrm>
-                      <a:off x="0" y="0"/>
-                      <a:ext cx="5612130" cy="5253990"/>
-                    </a:xfrm>
-                    <a:prstGeom prst="rect">
-                      <a:avLst/>
-                    </a:prstGeom>
-                  </pic:spPr>
-                </pic:pic>
-              </a:graphicData>
-            </a:graphic>
-          </wp:inline>
-        </w:drawing>
-      </w:r>
-    </w:p>
-    <w:p/>
-    <w:p>
-      <w:r>
-        <w:drawing>
-          <wp:inline distT="0" distB="0" distL="0" distR="0" wp14:anchorId="232B0D4D" wp14:editId="3C492E30">
-            <wp:extent cx="4406900" cy="2514600"/>
-            <wp:effectExtent l="0" t="0" r="0" b="0"/>
-            <wp:docPr id="1678909810" name="Imagen 1"/>
-            <wp:cNvGraphicFramePr>
-              <a:graphicFrameLocks xmlns:a="http://schemas.openxmlformats.org/drawingml/2006/main" noChangeAspect="1"/>
-            </wp:cNvGraphicFramePr>
-            <a:graphic xmlns:a="http://schemas.openxmlformats.org/drawingml/2006/main">
-              <a:graphicData uri="http://schemas.openxmlformats.org/drawingml/2006/picture">
-                <pic:pic xmlns:pic="http://schemas.openxmlformats.org/drawingml/2006/picture">
-                  <pic:nvPicPr>
-                    <pic:cNvPr id="1678909810" name=""/>
-                    <pic:cNvPicPr/>
-                  </pic:nvPicPr>
-                  <pic:blipFill>
-                    <a:blip r:embed="rId5" cstate="email">
-                      <a:extLst>
-                        <a:ext uri="{28A0092B-C50C-407E-A947-70E740481C1C}">
-                          <a14:useLocalDpi xmlns:a14="http://schemas.microsoft.com/office/drawing/2010/main"/>
-                        </a:ext>
-                      </a:extLst>
-                    </a:blip>
-                    <a:stretch>
-                      <a:fillRect/>
-                    </a:stretch>
-                  </pic:blipFill>
-                  <pic:spPr>
-                    <a:xfrm>
-                      <a:off x="0" y="0"/>
-                      <a:ext cx="4406900" cy="2514600"/>
-                    </a:xfrm>
-                    <a:prstGeom prst="rect">
-                      <a:avLst/>
-                    </a:prstGeom>
-                  </pic:spPr>
-                </pic:pic>
-              </a:graphicData>
-            </a:graphic>
-          </wp:inline>
-        </w:drawing>
-      </w:r>
-    </w:p>
-    <w:p/>
-    <w:p>
-      <w:r>
-        <w:lastRenderedPageBreak/>
-        <w:drawing>
-          <wp:inline distT="0" distB="0" distL="0" distR="0" wp14:anchorId="1A7293F5" wp14:editId="6649E7A9">
-            <wp:extent cx="5612130" cy="3956050"/>
-            <wp:effectExtent l="0" t="0" r="1270" b="6350"/>
-            <wp:docPr id="1565433067" name="Imagen 1"/>
-            <wp:cNvGraphicFramePr>
-              <a:graphicFrameLocks xmlns:a="http://schemas.openxmlformats.org/drawingml/2006/main" noChangeAspect="1"/>
-            </wp:cNvGraphicFramePr>
-            <a:graphic xmlns:a="http://schemas.openxmlformats.org/drawingml/2006/main">
-              <a:graphicData uri="http://schemas.openxmlformats.org/drawingml/2006/picture">
-                <pic:pic xmlns:pic="http://schemas.openxmlformats.org/drawingml/2006/picture">
-                  <pic:nvPicPr>
-                    <pic:cNvPr id="1565433067" name=""/>
+                    <pic:cNvPr id="1081336856" name=""/>
                     <pic:cNvPicPr/>
                   </pic:nvPicPr>
                   <pic:blipFill>
@@ -127,7 +486,7 @@
                   <pic:spPr>
                     <a:xfrm>
                       <a:off x="0" y="0"/>
-                      <a:ext cx="5612130" cy="3956050"/>
+                      <a:ext cx="4140200" cy="4064000"/>
                     </a:xfrm>
                     <a:prstGeom prst="rect">
                       <a:avLst/>
@@ -142,12 +501,164 @@
     </w:p>
     <w:p/>
     <w:p>
-      <w:r>
+      <w:pPr>
+        <w:rPr>
+          <w:b/>
+          <w:bCs/>
+        </w:rPr>
+      </w:pPr>
+      <w:r>
+        <w:rPr>
+          <w:b/>
+          <w:bCs/>
+        </w:rPr>
+        <w:t xml:space="preserve">7. Consultar la base de datos y el modelo creado en la </w:t>
+      </w:r>
+      <w:proofErr w:type="spellStart"/>
+      <w:r>
+        <w:rPr>
+          <w:b/>
+          <w:bCs/>
+        </w:rPr>
+        <w:t>shell</w:t>
+      </w:r>
+      <w:proofErr w:type="spellEnd"/>
+      <w:r>
+        <w:rPr>
+          <w:b/>
+          <w:bCs/>
+        </w:rPr>
+        <w:t xml:space="preserve"> de PostgreSQL</w:t>
+      </w:r>
+    </w:p>
+    <w:p>
+      <w:r>
+        <w:t xml:space="preserve">Accede a la </w:t>
+      </w:r>
+      <w:proofErr w:type="spellStart"/>
+      <w:r>
+        <w:t>shell</w:t>
+      </w:r>
+      <w:proofErr w:type="spellEnd"/>
+      <w:r>
+        <w:t xml:space="preserve"> de PostgreSQL para consultar la base de datos y verificar que la tabla </w:t>
+      </w:r>
+      <w:proofErr w:type="spellStart"/>
+      <w:r>
+        <w:t>productos_producto</w:t>
+      </w:r>
+      <w:proofErr w:type="spellEnd"/>
+      <w:r>
+        <w:t> se haya creado correctamente.</w:t>
+      </w:r>
+    </w:p>
+    <w:p>
+      <w:proofErr w:type="spellStart"/>
+      <w:r>
+        <w:t>psql</w:t>
+      </w:r>
+      <w:proofErr w:type="spellEnd"/>
+      <w:r>
+        <w:t> -U </w:t>
+      </w:r>
+      <w:proofErr w:type="spellStart"/>
+      <w:r>
+        <w:t>user_db</w:t>
+      </w:r>
+      <w:proofErr w:type="spellEnd"/>
+      <w:r>
+        <w:t> -d </w:t>
+      </w:r>
+      <w:proofErr w:type="spellStart"/>
+      <w:r>
+        <w:t>db_practica_orm</w:t>
+      </w:r>
+      <w:proofErr w:type="spellEnd"/>
+    </w:p>
+    <w:p>
+      <w:r>
+        <w:t xml:space="preserve">Dentro de la </w:t>
+      </w:r>
+      <w:proofErr w:type="spellStart"/>
+      <w:r>
+        <w:t>shell</w:t>
+      </w:r>
+      <w:proofErr w:type="spellEnd"/>
+      <w:r>
+        <w:t xml:space="preserve"> de PostgreSQL, puedes usar el siguiente comando para listar las tablas y verificar que la tabla </w:t>
+      </w:r>
+      <w:proofErr w:type="spellStart"/>
+      <w:r>
+        <w:t>productos_producto</w:t>
+      </w:r>
+      <w:proofErr w:type="spellEnd"/>
+      <w:r>
+        <w:t> exista:</w:t>
+      </w:r>
+    </w:p>
+    <w:p>
+      <w:r>
+        <w:t>\</w:t>
+      </w:r>
+      <w:proofErr w:type="spellStart"/>
+      <w:r>
+        <w:t>dt</w:t>
+      </w:r>
+      <w:proofErr w:type="spellEnd"/>
+    </w:p>
+    <w:p>
+      <w:r>
+        <w:t>Para consultar los datos de la tabla </w:t>
+      </w:r>
+      <w:proofErr w:type="spellStart"/>
+      <w:r>
+        <w:t>productos_producto</w:t>
+      </w:r>
+      <w:proofErr w:type="spellEnd"/>
+      <w:r>
+        <w:t>, usa:</w:t>
+      </w:r>
+    </w:p>
+    <w:p>
+      <w:r>
+        <w:t>SELECT * FROM </w:t>
+      </w:r>
+      <w:proofErr w:type="spellStart"/>
+      <w:r>
+        <w:t>productos_producto</w:t>
+      </w:r>
+      <w:proofErr w:type="spellEnd"/>
+      <w:r>
+        <w:t>;</w:t>
+      </w:r>
+    </w:p>
+    <w:p>
+      <w:r>
+        <w:t xml:space="preserve">Sal de la </w:t>
+      </w:r>
+      <w:proofErr w:type="spellStart"/>
+      <w:r>
+        <w:t>shell</w:t>
+      </w:r>
+      <w:proofErr w:type="spellEnd"/>
+      <w:r>
+        <w:t xml:space="preserve"> de PostgreSQL:</w:t>
+      </w:r>
+    </w:p>
+    <w:p>
+      <w:r>
+        <w:t>\q</w:t>
+      </w:r>
+    </w:p>
+    <w:p/>
+    <w:p>
+      <w:r>
+        <w:lastRenderedPageBreak/>
         <w:drawing>
-          <wp:inline distT="0" distB="0" distL="0" distR="0" wp14:anchorId="0ACAFA6B" wp14:editId="29CADB40">
-            <wp:extent cx="5612130" cy="3967480"/>
-            <wp:effectExtent l="0" t="0" r="1270" b="0"/>
-            <wp:docPr id="116193445" name="Imagen 1"/>
+          <wp:inline distT="0" distB="0" distL="0" distR="0" wp14:anchorId="70BFFE02" wp14:editId="1E4C3297">
+            <wp:extent cx="5612130" cy="5346065"/>
+            <wp:effectExtent l="0" t="0" r="1270" b="635"/>
+            <wp:docPr id="1753291497" name="Imagen 1"/>
             <wp:cNvGraphicFramePr>
               <a:graphicFrameLocks xmlns:a="http://schemas.openxmlformats.org/drawingml/2006/main" noChangeAspect="1"/>
             </wp:cNvGraphicFramePr>
@@ -155,7 +666,7 @@
               <a:graphicData uri="http://schemas.openxmlformats.org/drawingml/2006/picture">
                 <pic:pic xmlns:pic="http://schemas.openxmlformats.org/drawingml/2006/picture">
                   <pic:nvPicPr>
-                    <pic:cNvPr id="116193445" name=""/>
+                    <pic:cNvPr id="1753291497" name=""/>
                     <pic:cNvPicPr/>
                   </pic:nvPicPr>
                   <pic:blipFill>
@@ -173,7 +684,53 @@
                   <pic:spPr>
                     <a:xfrm>
                       <a:off x="0" y="0"/>
-                      <a:ext cx="5612130" cy="3967480"/>
+                      <a:ext cx="5612130" cy="5346065"/>
+                    </a:xfrm>
+                    <a:prstGeom prst="rect">
+                      <a:avLst/>
+                    </a:prstGeom>
+                  </pic:spPr>
+                </pic:pic>
+              </a:graphicData>
+            </a:graphic>
+          </wp:inline>
+        </w:drawing>
+      </w:r>
+    </w:p>
+    <w:p/>
+    <w:p>
+      <w:r>
+        <w:drawing>
+          <wp:inline distT="0" distB="0" distL="0" distR="0" wp14:anchorId="4C73D726" wp14:editId="1057BB35">
+            <wp:extent cx="5612130" cy="2682240"/>
+            <wp:effectExtent l="0" t="0" r="1270" b="0"/>
+            <wp:docPr id="1356458280" name="Imagen 1"/>
+            <wp:cNvGraphicFramePr>
+              <a:graphicFrameLocks xmlns:a="http://schemas.openxmlformats.org/drawingml/2006/main" noChangeAspect="1"/>
+            </wp:cNvGraphicFramePr>
+            <a:graphic xmlns:a="http://schemas.openxmlformats.org/drawingml/2006/main">
+              <a:graphicData uri="http://schemas.openxmlformats.org/drawingml/2006/picture">
+                <pic:pic xmlns:pic="http://schemas.openxmlformats.org/drawingml/2006/picture">
+                  <pic:nvPicPr>
+                    <pic:cNvPr id="1356458280" name=""/>
+                    <pic:cNvPicPr/>
+                  </pic:nvPicPr>
+                  <pic:blipFill>
+                    <a:blip r:embed="rId8" cstate="email">
+                      <a:extLst>
+                        <a:ext uri="{28A0092B-C50C-407E-A947-70E740481C1C}">
+                          <a14:useLocalDpi xmlns:a14="http://schemas.microsoft.com/office/drawing/2010/main"/>
+                        </a:ext>
+                      </a:extLst>
+                    </a:blip>
+                    <a:stretch>
+                      <a:fillRect/>
+                    </a:stretch>
+                  </pic:blipFill>
+                  <pic:spPr>
+                    <a:xfrm>
+                      <a:off x="0" y="0"/>
+                      <a:ext cx="5612130" cy="2682240"/>
                     </a:xfrm>
                     <a:prstGeom prst="rect">
                       <a:avLst/>
@@ -793,7 +1350,6 @@
   <w:style w:type="character" w:default="1" w:styleId="Fuentedeprrafopredeter">
     <w:name w:val="Default Paragraph Font"/>
     <w:uiPriority w:val="1"/>
-    <w:semiHidden/>
     <w:unhideWhenUsed/>
   </w:style>
   <w:style w:type="table" w:default="1" w:styleId="Tablanormal">
@@ -1106,6 +1662,29 @@
       <w:smallCaps/>
       <w:color w:val="0F4761" w:themeColor="accent1" w:themeShade="BF"/>
       <w:spacing w:val="5"/>
+    </w:rPr>
+  </w:style>
+  <w:style w:type="character" w:styleId="Hipervnculo">
+    <w:name w:val="Hyperlink"/>
+    <w:basedOn w:val="Fuentedeprrafopredeter"/>
+    <w:uiPriority w:val="99"/>
+    <w:unhideWhenUsed/>
+    <w:rsid w:val="006F5337"/>
+    <w:rPr>
+      <w:color w:val="467886" w:themeColor="hyperlink"/>
+      <w:u w:val="single"/>
+    </w:rPr>
+  </w:style>
+  <w:style w:type="character" w:styleId="Mencinsinresolver">
+    <w:name w:val="Unresolved Mention"/>
+    <w:basedOn w:val="Fuentedeprrafopredeter"/>
+    <w:uiPriority w:val="99"/>
+    <w:semiHidden/>
+    <w:unhideWhenUsed/>
+    <w:rsid w:val="006F5337"/>
+    <w:rPr>
+      <w:color w:val="605E5C"/>
+      <w:shd w:val="clear" w:color="auto" w:fill="E1DFDD"/>
     </w:rPr>
   </w:style>
 </w:styles>

</xml_diff>